<commit_message>
Updating minutes of the meeting with last meeting
</commit_message>
<xml_diff>
--- a/syseng_hwco/hwco/Exercise2/Journal_progress.docx
+++ b/syseng_hwco/hwco/Exercise2/Journal_progress.docx
@@ -4,6 +4,7 @@
   <w:body>
     <w:p>
       <w:pPr>
+        <w:pStyle w:val="Overskrift1"/>
         <w:rPr>
           <w:lang w:val="en-GB"/>
         </w:rPr>
@@ -26,12 +27,6 @@
         </w:rPr>
         <w:t>start-up</w:t>
       </w:r>
-      <w:r>
-        <w:rPr>
-          <w:lang w:val="en-GB"/>
-        </w:rPr>
-        <w:t>.</w:t>
-      </w:r>
     </w:p>
     <w:p>
       <w:pPr>
@@ -68,51 +63,49 @@
         <w:rPr>
           <w:lang w:val="en-GB"/>
         </w:rPr>
-        <w:t>first deadline we should have read up on the exercise and have finished a suggestion for the model to use for the exercise (</w:t>
-      </w:r>
-      <w:proofErr w:type="spellStart"/>
-      <w:r>
-        <w:rPr>
-          <w:lang w:val="en-GB"/>
-        </w:rPr>
-        <w:t>SysML</w:t>
-      </w:r>
-      <w:proofErr w:type="spellEnd"/>
-      <w:r>
-        <w:rPr>
-          <w:lang w:val="en-GB"/>
-        </w:rPr>
-        <w:t>/UML).</w:t>
-      </w:r>
-    </w:p>
-    <w:p>
-      <w:pPr>
-        <w:rPr>
-          <w:lang w:val="en-GB"/>
-        </w:rPr>
-      </w:pPr>
-    </w:p>
-    <w:p>
-      <w:pPr>
-        <w:rPr>
-          <w:lang w:val="en-GB"/>
-        </w:rPr>
-      </w:pPr>
-      <w:r>
-        <w:rPr>
-          <w:lang w:val="en-GB"/>
-        </w:rPr>
-        <w:t xml:space="preserve">8/11-2010: We exchanged emails with suggestions. </w:t>
-      </w:r>
-    </w:p>
-    <w:p>
-      <w:pPr>
-        <w:rPr>
-          <w:lang w:val="en-GB"/>
-        </w:rPr>
-      </w:pPr>
-    </w:p>
-    <w:p>
+        <w:t>first deadline we should have read up on the exercise and have finished a suggestion for the model to use for the exercise (SysML/UML).</w:t>
+      </w:r>
+    </w:p>
+    <w:p>
+      <w:pPr>
+        <w:rPr>
+          <w:lang w:val="en-GB"/>
+        </w:rPr>
+      </w:pPr>
+    </w:p>
+    <w:p>
+      <w:pPr>
+        <w:pStyle w:val="Overskrift1"/>
+        <w:rPr>
+          <w:lang w:val="en-GB"/>
+        </w:rPr>
+      </w:pPr>
+      <w:r>
+        <w:rPr>
+          <w:lang w:val="en-GB"/>
+        </w:rPr>
+        <w:t>8/11-2010: We exc</w:t>
+      </w:r>
+      <w:r>
+        <w:rPr>
+          <w:lang w:val="en-GB"/>
+        </w:rPr>
+        <w:t>hanged emails with suggestions</w:t>
+      </w:r>
+    </w:p>
+    <w:p>
+      <w:pPr>
+        <w:rPr>
+          <w:lang w:val="en-GB"/>
+        </w:rPr>
+      </w:pPr>
+    </w:p>
+    <w:p>
+      <w:pPr>
+        <w:rPr>
+          <w:lang w:val="en-GB"/>
+        </w:rPr>
+      </w:pPr>
       <w:hyperlink r:id="rId5" w:history="1">
         <w:r>
           <w:rPr>
@@ -124,18 +117,31 @@
       </w:hyperlink>
     </w:p>
     <w:p>
+      <w:pPr>
+        <w:rPr>
+          <w:lang w:val="en-GB"/>
+        </w:rPr>
+      </w:pPr>
       <w:hyperlink r:id="rId6" w:history="1">
         <w:r>
           <w:rPr>
             <w:rStyle w:val="Hyperlink"/>
+            <w:lang w:val="en-GB"/>
           </w:rPr>
           <w:t>http://code.google.com/p/masterofit2009/wiki/Exercise2Suggestions</w:t>
         </w:r>
       </w:hyperlink>
     </w:p>
-    <w:p/>
-    <w:p>
-      <w:pPr>
+    <w:p>
+      <w:pPr>
+        <w:rPr>
+          <w:lang w:val="en-GB"/>
+        </w:rPr>
+      </w:pPr>
+    </w:p>
+    <w:p>
+      <w:pPr>
+        <w:pStyle w:val="Overskrift1"/>
         <w:rPr>
           <w:lang w:val="en-GB"/>
         </w:rPr>
@@ -263,21 +269,7 @@
         <w:rPr>
           <w:lang w:val="en-GB"/>
         </w:rPr>
-        <w:t>We talked about the Y-model and how it mapped to our process and choice of method (</w:t>
-      </w:r>
-      <w:proofErr w:type="spellStart"/>
-      <w:r>
-        <w:rPr>
-          <w:lang w:val="en-GB"/>
-        </w:rPr>
-        <w:t>SysML</w:t>
-      </w:r>
-      <w:proofErr w:type="spellEnd"/>
-      <w:r>
-        <w:rPr>
-          <w:lang w:val="en-GB"/>
-        </w:rPr>
-        <w:t xml:space="preserve"> with a twist). We came up with the following mapping:</w:t>
+        <w:t>We talked about the Y-model and how it mapped to our process and choice of method (SysML with a twist). We came up with the following mapping:</w:t>
       </w:r>
     </w:p>
     <w:p>
@@ -619,6 +611,7 @@
         <w:rPr>
           <w:lang w:val="en-GB"/>
         </w:rPr>
+        <w:lastRenderedPageBreak/>
         <w:t>Configure individual libraries for block realization in HW.</w:t>
       </w:r>
     </w:p>
@@ -668,7 +661,6 @@
         <w:rPr>
           <w:lang w:val="en-GB"/>
         </w:rPr>
-        <w:lastRenderedPageBreak/>
         <w:t xml:space="preserve">We furthermore talked about how, by employing risk minimization, it is not necessary to defined the SW &lt;-&gt; SW interfaces until after the HW is fully designed, as there really is no risk in that part (and also not much learning from our point of view). The Y-model will therefore focus on separating the blocks in HW and SW, and then on defining and realizing the HW blocks. </w:t>
       </w:r>
     </w:p>
@@ -709,21 +701,7 @@
         <w:rPr>
           <w:lang w:val="en-GB"/>
         </w:rPr>
-        <w:t xml:space="preserve">We discussed realization of the use cases in </w:t>
-      </w:r>
-      <w:proofErr w:type="gramStart"/>
-      <w:r>
-        <w:rPr>
-          <w:lang w:val="en-GB"/>
-        </w:rPr>
-        <w:t>an architecture</w:t>
-      </w:r>
-      <w:proofErr w:type="gramEnd"/>
-      <w:r>
-        <w:rPr>
-          <w:lang w:val="en-GB"/>
-        </w:rPr>
-        <w:t xml:space="preserve"> and agreed on a number of matters:</w:t>
+        <w:t>We discussed realization of the use cases in an architecture and agreed on a number of matters:</w:t>
       </w:r>
     </w:p>
     <w:p>
@@ -759,21 +737,7 @@
         <w:rPr>
           <w:lang w:val="en-GB"/>
         </w:rPr>
-        <w:t xml:space="preserve">the audio and video feed for recording should be transmitted via </w:t>
-      </w:r>
-      <w:proofErr w:type="spellStart"/>
-      <w:r>
-        <w:rPr>
-          <w:lang w:val="en-GB"/>
-        </w:rPr>
-        <w:t>Firewire</w:t>
-      </w:r>
-      <w:proofErr w:type="spellEnd"/>
-      <w:r>
-        <w:rPr>
-          <w:lang w:val="en-GB"/>
-        </w:rPr>
-        <w:t>.</w:t>
+        <w:t>the audio and video feed for recording should be transmitted via Firewire.</w:t>
       </w:r>
     </w:p>
     <w:p>
@@ -809,21 +773,7 @@
         <w:rPr>
           <w:lang w:val="en-GB"/>
         </w:rPr>
-        <w:t xml:space="preserve">Audio/Video processing has a </w:t>
-      </w:r>
-      <w:proofErr w:type="gramStart"/>
-      <w:r>
-        <w:rPr>
-          <w:lang w:val="en-GB"/>
-        </w:rPr>
-        <w:t>very</w:t>
-      </w:r>
-      <w:proofErr w:type="gramEnd"/>
-      <w:r>
-        <w:rPr>
-          <w:lang w:val="en-GB"/>
-        </w:rPr>
-        <w:t xml:space="preserve"> predefined </w:t>
+        <w:t xml:space="preserve">Audio/Video processing has a very predefined </w:t>
       </w:r>
       <w:r>
         <w:rPr>
@@ -889,14 +839,14 @@
         <w:rPr>
           <w:lang w:val="en-GB"/>
         </w:rPr>
-        <w:t xml:space="preserve">, there is no requirement that the setting of the volume, treble and bass should be. If the remote user changes the volume twice and the first time it takes 15ms to change it and the next time it takes 25ms, it is not important – had the communication channel been Ethernet the communication channel itself would have introduced a “big” non-deterministic delay.  Also </w:t>
+        <w:t xml:space="preserve">, there is no requirement that the setting of the volume, treble and bass should be. If the remote user </w:t>
       </w:r>
       <w:r>
         <w:rPr>
           <w:lang w:val="en-GB"/>
         </w:rPr>
         <w:lastRenderedPageBreak/>
-        <w:t>this form of control logic is simpler to implement in SW</w:t>
+        <w:t>changes the volume twice and the first time it takes 15ms to change it and the next time it takes 25ms, it is not important – had the communication channel been Ethernet the communication channel itself would have introduced a “big” non-deterministic delay.  Also this form of control logic is simpler to implement in SW</w:t>
       </w:r>
       <w:r>
         <w:rPr>
@@ -1271,21 +1221,7 @@
               <w:rPr>
                 <w:lang w:val="en-GB"/>
               </w:rPr>
-              <w:t xml:space="preserve">Audio/Video MUX -&gt; </w:t>
-            </w:r>
-            <w:proofErr w:type="spellStart"/>
-            <w:r>
-              <w:rPr>
-                <w:lang w:val="en-GB"/>
-              </w:rPr>
-              <w:t>Firewire</w:t>
-            </w:r>
-            <w:proofErr w:type="spellEnd"/>
-            <w:r>
-              <w:rPr>
-                <w:lang w:val="en-GB"/>
-              </w:rPr>
-              <w:t xml:space="preserve"> (IEEE1394)</w:t>
+              <w:t>Audio/Video MUX -&gt; Firewire (IEEE1394)</w:t>
             </w:r>
           </w:p>
         </w:tc>
@@ -1668,19 +1604,11 @@
                 <w:lang w:val="en-GB"/>
               </w:rPr>
             </w:pPr>
-            <w:proofErr w:type="spellStart"/>
-            <w:r>
-              <w:rPr>
-                <w:lang w:val="en-GB"/>
-              </w:rPr>
-              <w:t>Firewire</w:t>
-            </w:r>
-            <w:proofErr w:type="spellEnd"/>
-            <w:r>
-              <w:rPr>
-                <w:lang w:val="en-GB"/>
-              </w:rPr>
-              <w:t xml:space="preserve"> Audio/Video streaming</w:t>
+            <w:r>
+              <w:rPr>
+                <w:lang w:val="en-GB"/>
+              </w:rPr>
+              <w:t>Firewire Audio/Video streaming</w:t>
             </w:r>
             <w:r>
               <w:rPr>
@@ -2348,21 +2276,7 @@
               <w:rPr>
                 <w:lang w:val="en-GB"/>
               </w:rPr>
-              <w:t xml:space="preserve">Audio/Video MUX -&gt; </w:t>
-            </w:r>
-            <w:proofErr w:type="spellStart"/>
-            <w:r>
-              <w:rPr>
-                <w:lang w:val="en-GB"/>
-              </w:rPr>
-              <w:t>Firewire</w:t>
-            </w:r>
-            <w:proofErr w:type="spellEnd"/>
-            <w:r>
-              <w:rPr>
-                <w:lang w:val="en-GB"/>
-              </w:rPr>
-              <w:t xml:space="preserve"> (IEEE1394)</w:t>
+              <w:t>Audio/Video MUX -&gt; Firewire (IEEE1394)</w:t>
             </w:r>
           </w:p>
         </w:tc>
@@ -2751,19 +2665,11 @@
                 <w:lang w:val="en-GB"/>
               </w:rPr>
             </w:pPr>
-            <w:proofErr w:type="spellStart"/>
-            <w:r>
-              <w:rPr>
-                <w:lang w:val="en-GB"/>
-              </w:rPr>
-              <w:t>Firewire</w:t>
-            </w:r>
-            <w:proofErr w:type="spellEnd"/>
-            <w:r>
-              <w:rPr>
-                <w:lang w:val="en-GB"/>
-              </w:rPr>
-              <w:t xml:space="preserve"> Audio/Video streaming</w:t>
+            <w:r>
+              <w:rPr>
+                <w:lang w:val="en-GB"/>
+              </w:rPr>
+              <w:t>Firewire Audio/Video streaming</w:t>
             </w:r>
             <w:r>
               <w:rPr>
@@ -2866,7 +2772,14 @@
               <w:rPr>
                 <w:lang w:val="en-GB"/>
               </w:rPr>
-              <w:t xml:space="preserve">bass, treble and volume </w:t>
+              <w:t xml:space="preserve">bass, </w:t>
+            </w:r>
+            <w:r>
+              <w:rPr>
+                <w:lang w:val="en-GB"/>
+              </w:rPr>
+              <w:lastRenderedPageBreak/>
+              <w:t xml:space="preserve">treble and volume </w:t>
             </w:r>
             <w:r>
               <w:rPr>
@@ -2969,7 +2882,6 @@
                 <w:b/>
                 <w:lang w:val="en-GB"/>
               </w:rPr>
-              <w:lastRenderedPageBreak/>
               <w:t>Firmware update</w:t>
             </w:r>
           </w:p>
@@ -3150,8 +3062,364 @@
     </w:p>
     <w:p>
       <w:pPr>
-        <w:rPr>
-          <w:lang w:val="en-GB"/>
+        <w:pStyle w:val="Overskrift1"/>
+        <w:rPr>
+          <w:lang w:val="en-GB"/>
+        </w:rPr>
+      </w:pPr>
+      <w:r>
+        <w:rPr>
+          <w:lang w:val="en-GB"/>
+        </w:rPr>
+        <w:t>08/12-2010</w:t>
+      </w:r>
+      <w:r>
+        <w:rPr>
+          <w:lang w:val="en-GB"/>
+        </w:rPr>
+        <w:t xml:space="preserve">: </w:t>
+      </w:r>
+      <w:r>
+        <w:rPr>
+          <w:lang w:val="en-GB"/>
+        </w:rPr>
+        <w:t>Finishing touches meeting</w:t>
+      </w:r>
+    </w:p>
+    <w:p>
+      <w:pPr>
+        <w:rPr>
+          <w:lang w:val="en-GB"/>
+        </w:rPr>
+      </w:pPr>
+    </w:p>
+    <w:p>
+      <w:pPr>
+        <w:rPr>
+          <w:lang w:val="en-GB"/>
+        </w:rPr>
+      </w:pPr>
+      <w:r>
+        <w:rPr>
+          <w:lang w:val="en-GB"/>
+        </w:rPr>
+        <w:t>We talked about the proposed construction of the Journal and created a list of missing parts and assigned responsibilities for them:</w:t>
+      </w:r>
+    </w:p>
+    <w:p>
+      <w:pPr>
+        <w:rPr>
+          <w:lang w:val="en-GB"/>
+        </w:rPr>
+      </w:pPr>
+    </w:p>
+    <w:p>
+      <w:pPr>
+        <w:numPr>
+          <w:ilvl w:val="0"/>
+          <w:numId w:val="4"/>
+        </w:numPr>
+        <w:spacing w:before="100" w:beforeAutospacing="1" w:after="100" w:afterAutospacing="1" w:line="240" w:lineRule="auto"/>
+        <w:ind w:left="945"/>
+        <w:contextualSpacing w:val="0"/>
+        <w:rPr>
+          <w:rFonts w:ascii="Arial" w:eastAsia="Times New Roman" w:hAnsi="Arial" w:cs="Arial"/>
+          <w:color w:val="000000"/>
+          <w:sz w:val="20"/>
+          <w:szCs w:val="20"/>
+          <w:lang w:eastAsia="da-DK"/>
+        </w:rPr>
+      </w:pPr>
+      <w:r>
+        <w:rPr>
+          <w:rFonts w:ascii="Arial" w:eastAsia="Times New Roman" w:hAnsi="Arial" w:cs="Arial"/>
+          <w:color w:val="000000"/>
+          <w:sz w:val="20"/>
+          <w:szCs w:val="20"/>
+          <w:lang w:eastAsia="da-DK"/>
+        </w:rPr>
+        <w:t>Kommentarer til figurer (generelt, specielt interne blokdiagrammer) - Teddy </w:t>
+      </w:r>
+    </w:p>
+    <w:p>
+      <w:pPr>
+        <w:numPr>
+          <w:ilvl w:val="0"/>
+          <w:numId w:val="4"/>
+        </w:numPr>
+        <w:spacing w:before="100" w:beforeAutospacing="1" w:after="100" w:afterAutospacing="1" w:line="240" w:lineRule="auto"/>
+        <w:ind w:left="945"/>
+        <w:contextualSpacing w:val="0"/>
+        <w:rPr>
+          <w:rFonts w:ascii="Arial" w:eastAsia="Times New Roman" w:hAnsi="Arial" w:cs="Arial"/>
+          <w:color w:val="000000"/>
+          <w:sz w:val="20"/>
+          <w:szCs w:val="20"/>
+          <w:lang w:eastAsia="da-DK"/>
+        </w:rPr>
+      </w:pPr>
+      <w:r>
+        <w:rPr>
+          <w:rFonts w:ascii="Arial" w:eastAsia="Times New Roman" w:hAnsi="Arial" w:cs="Arial"/>
+          <w:color w:val="000000"/>
+          <w:sz w:val="20"/>
+          <w:szCs w:val="20"/>
+          <w:lang w:eastAsia="da-DK"/>
+        </w:rPr>
+        <w:t>Fix løsningstabeller samt kommentarer og opsætning (Findes i referatet fra forrige møde, indsættes hvor "Insert table") - Anders </w:t>
+      </w:r>
+    </w:p>
+    <w:p>
+      <w:pPr>
+        <w:numPr>
+          <w:ilvl w:val="0"/>
+          <w:numId w:val="4"/>
+        </w:numPr>
+        <w:spacing w:before="100" w:beforeAutospacing="1" w:after="100" w:afterAutospacing="1" w:line="240" w:lineRule="auto"/>
+        <w:ind w:left="945"/>
+        <w:contextualSpacing w:val="0"/>
+        <w:rPr>
+          <w:rFonts w:ascii="Arial" w:eastAsia="Times New Roman" w:hAnsi="Arial" w:cs="Arial"/>
+          <w:color w:val="000000"/>
+          <w:sz w:val="20"/>
+          <w:szCs w:val="20"/>
+          <w:lang w:eastAsia="da-DK"/>
+        </w:rPr>
+      </w:pPr>
+      <w:r>
+        <w:rPr>
+          <w:rFonts w:ascii="Arial" w:eastAsia="Times New Roman" w:hAnsi="Arial" w:cs="Arial"/>
+          <w:color w:val="000000"/>
+          <w:sz w:val="20"/>
+          <w:szCs w:val="20"/>
+          <w:lang w:eastAsia="da-DK"/>
+        </w:rPr>
+        <w:t>Konklusion - Alle forbereder noget tekst til en konklusion, vi mødes onsdag 20.00 på Skype!  </w:t>
+      </w:r>
+    </w:p>
+    <w:p>
+      <w:pPr>
+        <w:numPr>
+          <w:ilvl w:val="0"/>
+          <w:numId w:val="4"/>
+        </w:numPr>
+        <w:spacing w:before="100" w:beforeAutospacing="1" w:after="100" w:afterAutospacing="1" w:line="240" w:lineRule="auto"/>
+        <w:ind w:left="945"/>
+        <w:contextualSpacing w:val="0"/>
+        <w:rPr>
+          <w:rFonts w:ascii="Arial" w:eastAsia="Times New Roman" w:hAnsi="Arial" w:cs="Arial"/>
+          <w:color w:val="000000"/>
+          <w:sz w:val="20"/>
+          <w:szCs w:val="20"/>
+          <w:lang w:val="en-US" w:eastAsia="da-DK"/>
+        </w:rPr>
+      </w:pPr>
+      <w:r>
+        <w:rPr>
+          <w:rFonts w:ascii="Arial" w:eastAsia="Times New Roman" w:hAnsi="Arial" w:cs="Arial"/>
+          <w:color w:val="000000"/>
+          <w:sz w:val="20"/>
+          <w:szCs w:val="20"/>
+          <w:lang w:val="en-US" w:eastAsia="da-DK"/>
+        </w:rPr>
+        <w:t>Non-functional requirements og Design Constraints (tabeller) - Brian </w:t>
+      </w:r>
+    </w:p>
+    <w:p>
+      <w:pPr>
+        <w:numPr>
+          <w:ilvl w:val="0"/>
+          <w:numId w:val="4"/>
+        </w:numPr>
+        <w:spacing w:before="100" w:beforeAutospacing="1" w:after="100" w:afterAutospacing="1" w:line="240" w:lineRule="auto"/>
+        <w:ind w:left="945"/>
+        <w:contextualSpacing w:val="0"/>
+        <w:rPr>
+          <w:rFonts w:ascii="Arial" w:eastAsia="Times New Roman" w:hAnsi="Arial" w:cs="Arial"/>
+          <w:color w:val="000000"/>
+          <w:sz w:val="20"/>
+          <w:szCs w:val="20"/>
+          <w:lang w:eastAsia="da-DK"/>
+        </w:rPr>
+      </w:pPr>
+      <w:r>
+        <w:rPr>
+          <w:rFonts w:ascii="Arial" w:eastAsia="Times New Roman" w:hAnsi="Arial" w:cs="Arial"/>
+          <w:color w:val="000000"/>
+          <w:sz w:val="20"/>
+          <w:szCs w:val="20"/>
+          <w:lang w:eastAsia="da-DK"/>
+        </w:rPr>
+        <w:t>2.4: Vi har valgt at nedprioritere 2.4 - Anders</w:t>
+      </w:r>
+    </w:p>
+    <w:p>
+      <w:pPr>
+        <w:numPr>
+          <w:ilvl w:val="0"/>
+          <w:numId w:val="4"/>
+        </w:numPr>
+        <w:spacing w:before="100" w:beforeAutospacing="1" w:after="100" w:afterAutospacing="1" w:line="240" w:lineRule="auto"/>
+        <w:ind w:left="945"/>
+        <w:contextualSpacing w:val="0"/>
+        <w:rPr>
+          <w:rFonts w:ascii="Arial" w:eastAsia="Times New Roman" w:hAnsi="Arial" w:cs="Arial"/>
+          <w:color w:val="000000"/>
+          <w:sz w:val="20"/>
+          <w:szCs w:val="20"/>
+          <w:lang w:eastAsia="da-DK"/>
+        </w:rPr>
+      </w:pPr>
+      <w:r>
+        <w:rPr>
+          <w:rFonts w:ascii="Arial" w:eastAsia="Times New Roman" w:hAnsi="Arial" w:cs="Arial"/>
+          <w:color w:val="000000"/>
+          <w:sz w:val="20"/>
+          <w:szCs w:val="20"/>
+          <w:lang w:eastAsia="da-DK"/>
+        </w:rPr>
+        <w:t>Figurer- og tabelnumre - Teddy</w:t>
+      </w:r>
+    </w:p>
+    <w:p>
+      <w:pPr>
+        <w:numPr>
+          <w:ilvl w:val="0"/>
+          <w:numId w:val="4"/>
+        </w:numPr>
+        <w:spacing w:before="100" w:beforeAutospacing="1" w:after="100" w:afterAutospacing="1" w:line="240" w:lineRule="auto"/>
+        <w:ind w:left="945"/>
+        <w:contextualSpacing w:val="0"/>
+        <w:rPr>
+          <w:rFonts w:ascii="Arial" w:eastAsia="Times New Roman" w:hAnsi="Arial" w:cs="Arial"/>
+          <w:color w:val="000000"/>
+          <w:sz w:val="20"/>
+          <w:szCs w:val="20"/>
+          <w:lang w:eastAsia="da-DK"/>
+        </w:rPr>
+      </w:pPr>
+      <w:r>
+        <w:rPr>
+          <w:rFonts w:ascii="Arial" w:eastAsia="Times New Roman" w:hAnsi="Arial" w:cs="Arial"/>
+          <w:color w:val="000000"/>
+          <w:sz w:val="20"/>
+          <w:szCs w:val="20"/>
+          <w:lang w:eastAsia="da-DK"/>
+        </w:rPr>
+        <w:t>Y-chart mapping - Brian</w:t>
+      </w:r>
+    </w:p>
+    <w:p>
+      <w:pPr>
+        <w:rPr>
+          <w:lang w:val="en-GB"/>
+        </w:rPr>
+      </w:pPr>
+      <w:r>
+        <w:rPr>
+          <w:lang w:val="en-GB"/>
+        </w:rPr>
+        <w:t xml:space="preserve">We talked about what Kim said at the Friday lesson and we decided to follow his proposal and not worry about assignment 2.4, and focus on the other parts. </w:t>
+      </w:r>
+    </w:p>
+    <w:p>
+      <w:pPr>
+        <w:rPr>
+          <w:lang w:val="en-GB"/>
+        </w:rPr>
+      </w:pPr>
+    </w:p>
+    <w:p>
+      <w:pPr>
+        <w:rPr>
+          <w:lang w:val="en-US"/>
+        </w:rPr>
+      </w:pPr>
+      <w:r>
+        <w:rPr>
+          <w:lang w:val="en-US"/>
+        </w:rPr>
+        <w:t>We agreed on the following schedule:</w:t>
+      </w:r>
+    </w:p>
+    <w:p>
+      <w:pPr>
+        <w:pStyle w:val="Listeafsnit"/>
+        <w:numPr>
+          <w:ilvl w:val="0"/>
+          <w:numId w:val="5"/>
+        </w:numPr>
+        <w:rPr>
+          <w:lang w:val="en-US"/>
+        </w:rPr>
+      </w:pPr>
+      <w:r>
+        <w:rPr>
+          <w:lang w:val="en-US"/>
+        </w:rPr>
+        <w:t xml:space="preserve">Monday afternoon the above assignments must be completed and comitted to subversion. </w:t>
+      </w:r>
+    </w:p>
+    <w:p>
+      <w:pPr>
+        <w:pStyle w:val="Listeafsnit"/>
+        <w:numPr>
+          <w:ilvl w:val="0"/>
+          <w:numId w:val="5"/>
+        </w:numPr>
+        <w:rPr>
+          <w:lang w:val="en-US"/>
+        </w:rPr>
+      </w:pPr>
+      <w:r>
+        <w:rPr>
+          <w:lang w:val="en-US"/>
+        </w:rPr>
+        <w:t xml:space="preserve">We all read peer review on the material and by </w:t>
+      </w:r>
+      <w:r>
+        <w:rPr>
+          <w:lang w:val="en-US"/>
+        </w:rPr>
+        <w:t>Tuesday evening the changes must be committed, and at the same time the suggested conclusions must be mailed out.</w:t>
+      </w:r>
+    </w:p>
+    <w:p>
+      <w:pPr>
+        <w:pStyle w:val="Listeafsnit"/>
+        <w:numPr>
+          <w:ilvl w:val="0"/>
+          <w:numId w:val="5"/>
+        </w:numPr>
+        <w:rPr>
+          <w:lang w:val="en-US"/>
+        </w:rPr>
+      </w:pPr>
+      <w:r>
+        <w:rPr>
+          <w:lang w:val="en-US"/>
+        </w:rPr>
+        <w:t>Wednesday we meet on Skype at 20:00 and finalize a conclusion and then hand in the journal.</w:t>
+      </w:r>
+    </w:p>
+    <w:p>
+      <w:pPr>
+        <w:rPr>
+          <w:lang w:val="en-US"/>
+        </w:rPr>
+      </w:pPr>
+    </w:p>
+    <w:p>
+      <w:pPr>
+        <w:rPr>
+          <w:lang w:val="en-US"/>
+        </w:rPr>
+      </w:pPr>
+    </w:p>
+    <w:p>
+      <w:pPr>
+        <w:rPr>
+          <w:lang w:val="en-US"/>
         </w:rPr>
       </w:pPr>
     </w:p>
@@ -3346,6 +3614,95 @@
     </w:lvl>
   </w:abstractNum>
   <w:abstractNum w:abstractNumId="2">
+    <w:nsid w:val="29D4555B"/>
+    <w:multiLevelType w:val="hybridMultilevel"/>
+    <w:tmpl w:val="CB24CD5C"/>
+    <w:lvl w:ilvl="0" w:tplc="0406000F">
+      <w:start w:val="1"/>
+      <w:numFmt w:val="decimal"/>
+      <w:lvlText w:val="%1."/>
+      <w:lvlJc w:val="left"/>
+      <w:pPr>
+        <w:ind w:left="720" w:hanging="360"/>
+      </w:pPr>
+      <w:rPr>
+        <w:rFonts w:hint="default"/>
+      </w:rPr>
+    </w:lvl>
+    <w:lvl w:ilvl="1" w:tplc="04060019" w:tentative="1">
+      <w:start w:val="1"/>
+      <w:numFmt w:val="lowerLetter"/>
+      <w:lvlText w:val="%2."/>
+      <w:lvlJc w:val="left"/>
+      <w:pPr>
+        <w:ind w:left="1440" w:hanging="360"/>
+      </w:pPr>
+    </w:lvl>
+    <w:lvl w:ilvl="2" w:tplc="0406001B" w:tentative="1">
+      <w:start w:val="1"/>
+      <w:numFmt w:val="lowerRoman"/>
+      <w:lvlText w:val="%3."/>
+      <w:lvlJc w:val="right"/>
+      <w:pPr>
+        <w:ind w:left="2160" w:hanging="180"/>
+      </w:pPr>
+    </w:lvl>
+    <w:lvl w:ilvl="3" w:tplc="0406000F" w:tentative="1">
+      <w:start w:val="1"/>
+      <w:numFmt w:val="decimal"/>
+      <w:lvlText w:val="%4."/>
+      <w:lvlJc w:val="left"/>
+      <w:pPr>
+        <w:ind w:left="2880" w:hanging="360"/>
+      </w:pPr>
+    </w:lvl>
+    <w:lvl w:ilvl="4" w:tplc="04060019" w:tentative="1">
+      <w:start w:val="1"/>
+      <w:numFmt w:val="lowerLetter"/>
+      <w:lvlText w:val="%5."/>
+      <w:lvlJc w:val="left"/>
+      <w:pPr>
+        <w:ind w:left="3600" w:hanging="360"/>
+      </w:pPr>
+    </w:lvl>
+    <w:lvl w:ilvl="5" w:tplc="0406001B" w:tentative="1">
+      <w:start w:val="1"/>
+      <w:numFmt w:val="lowerRoman"/>
+      <w:lvlText w:val="%6."/>
+      <w:lvlJc w:val="right"/>
+      <w:pPr>
+        <w:ind w:left="4320" w:hanging="180"/>
+      </w:pPr>
+    </w:lvl>
+    <w:lvl w:ilvl="6" w:tplc="0406000F" w:tentative="1">
+      <w:start w:val="1"/>
+      <w:numFmt w:val="decimal"/>
+      <w:lvlText w:val="%7."/>
+      <w:lvlJc w:val="left"/>
+      <w:pPr>
+        <w:ind w:left="5040" w:hanging="360"/>
+      </w:pPr>
+    </w:lvl>
+    <w:lvl w:ilvl="7" w:tplc="04060019" w:tentative="1">
+      <w:start w:val="1"/>
+      <w:numFmt w:val="lowerLetter"/>
+      <w:lvlText w:val="%8."/>
+      <w:lvlJc w:val="left"/>
+      <w:pPr>
+        <w:ind w:left="5760" w:hanging="360"/>
+      </w:pPr>
+    </w:lvl>
+    <w:lvl w:ilvl="8" w:tplc="0406001B" w:tentative="1">
+      <w:start w:val="1"/>
+      <w:numFmt w:val="lowerRoman"/>
+      <w:lvlText w:val="%9."/>
+      <w:lvlJc w:val="right"/>
+      <w:pPr>
+        <w:ind w:left="6480" w:hanging="180"/>
+      </w:pPr>
+    </w:lvl>
+  </w:abstractNum>
+  <w:abstractNum w:abstractNumId="3">
     <w:nsid w:val="4CC0278E"/>
     <w:multiLevelType w:val="hybridMultilevel"/>
     <w:tmpl w:val="1DC8CB9E"/>
@@ -3455,6 +3812,155 @@
       </w:pPr>
       <w:rPr>
         <w:rFonts w:ascii="Wingdings" w:hAnsi="Wingdings" w:hint="default"/>
+      </w:rPr>
+    </w:lvl>
+  </w:abstractNum>
+  <w:abstractNum w:abstractNumId="4">
+    <w:nsid w:val="53C85CC9"/>
+    <w:multiLevelType w:val="multilevel"/>
+    <w:tmpl w:val="B6A69E8E"/>
+    <w:lvl w:ilvl="0">
+      <w:start w:val="1"/>
+      <w:numFmt w:val="bullet"/>
+      <w:lvlText w:val=""/>
+      <w:lvlJc w:val="left"/>
+      <w:pPr>
+        <w:tabs>
+          <w:tab w:val="num" w:pos="720"/>
+        </w:tabs>
+        <w:ind w:left="720" w:hanging="360"/>
+      </w:pPr>
+      <w:rPr>
+        <w:rFonts w:ascii="Symbol" w:hAnsi="Symbol" w:hint="default"/>
+        <w:sz w:val="20"/>
+      </w:rPr>
+    </w:lvl>
+    <w:lvl w:ilvl="1" w:tentative="1">
+      <w:start w:val="1"/>
+      <w:numFmt w:val="bullet"/>
+      <w:lvlText w:val="o"/>
+      <w:lvlJc w:val="left"/>
+      <w:pPr>
+        <w:tabs>
+          <w:tab w:val="num" w:pos="1440"/>
+        </w:tabs>
+        <w:ind w:left="1440" w:hanging="360"/>
+      </w:pPr>
+      <w:rPr>
+        <w:rFonts w:ascii="Courier New" w:hAnsi="Courier New" w:hint="default"/>
+        <w:sz w:val="20"/>
+      </w:rPr>
+    </w:lvl>
+    <w:lvl w:ilvl="2" w:tentative="1">
+      <w:start w:val="1"/>
+      <w:numFmt w:val="bullet"/>
+      <w:lvlText w:val=""/>
+      <w:lvlJc w:val="left"/>
+      <w:pPr>
+        <w:tabs>
+          <w:tab w:val="num" w:pos="2160"/>
+        </w:tabs>
+        <w:ind w:left="2160" w:hanging="360"/>
+      </w:pPr>
+      <w:rPr>
+        <w:rFonts w:ascii="Wingdings" w:hAnsi="Wingdings" w:hint="default"/>
+        <w:sz w:val="20"/>
+      </w:rPr>
+    </w:lvl>
+    <w:lvl w:ilvl="3" w:tentative="1">
+      <w:start w:val="1"/>
+      <w:numFmt w:val="bullet"/>
+      <w:lvlText w:val=""/>
+      <w:lvlJc w:val="left"/>
+      <w:pPr>
+        <w:tabs>
+          <w:tab w:val="num" w:pos="2880"/>
+        </w:tabs>
+        <w:ind w:left="2880" w:hanging="360"/>
+      </w:pPr>
+      <w:rPr>
+        <w:rFonts w:ascii="Wingdings" w:hAnsi="Wingdings" w:hint="default"/>
+        <w:sz w:val="20"/>
+      </w:rPr>
+    </w:lvl>
+    <w:lvl w:ilvl="4" w:tentative="1">
+      <w:start w:val="1"/>
+      <w:numFmt w:val="bullet"/>
+      <w:lvlText w:val=""/>
+      <w:lvlJc w:val="left"/>
+      <w:pPr>
+        <w:tabs>
+          <w:tab w:val="num" w:pos="3600"/>
+        </w:tabs>
+        <w:ind w:left="3600" w:hanging="360"/>
+      </w:pPr>
+      <w:rPr>
+        <w:rFonts w:ascii="Wingdings" w:hAnsi="Wingdings" w:hint="default"/>
+        <w:sz w:val="20"/>
+      </w:rPr>
+    </w:lvl>
+    <w:lvl w:ilvl="5" w:tentative="1">
+      <w:start w:val="1"/>
+      <w:numFmt w:val="bullet"/>
+      <w:lvlText w:val=""/>
+      <w:lvlJc w:val="left"/>
+      <w:pPr>
+        <w:tabs>
+          <w:tab w:val="num" w:pos="4320"/>
+        </w:tabs>
+        <w:ind w:left="4320" w:hanging="360"/>
+      </w:pPr>
+      <w:rPr>
+        <w:rFonts w:ascii="Wingdings" w:hAnsi="Wingdings" w:hint="default"/>
+        <w:sz w:val="20"/>
+      </w:rPr>
+    </w:lvl>
+    <w:lvl w:ilvl="6" w:tentative="1">
+      <w:start w:val="1"/>
+      <w:numFmt w:val="bullet"/>
+      <w:lvlText w:val=""/>
+      <w:lvlJc w:val="left"/>
+      <w:pPr>
+        <w:tabs>
+          <w:tab w:val="num" w:pos="5040"/>
+        </w:tabs>
+        <w:ind w:left="5040" w:hanging="360"/>
+      </w:pPr>
+      <w:rPr>
+        <w:rFonts w:ascii="Wingdings" w:hAnsi="Wingdings" w:hint="default"/>
+        <w:sz w:val="20"/>
+      </w:rPr>
+    </w:lvl>
+    <w:lvl w:ilvl="7" w:tentative="1">
+      <w:start w:val="1"/>
+      <w:numFmt w:val="bullet"/>
+      <w:lvlText w:val=""/>
+      <w:lvlJc w:val="left"/>
+      <w:pPr>
+        <w:tabs>
+          <w:tab w:val="num" w:pos="5760"/>
+        </w:tabs>
+        <w:ind w:left="5760" w:hanging="360"/>
+      </w:pPr>
+      <w:rPr>
+        <w:rFonts w:ascii="Wingdings" w:hAnsi="Wingdings" w:hint="default"/>
+        <w:sz w:val="20"/>
+      </w:rPr>
+    </w:lvl>
+    <w:lvl w:ilvl="8" w:tentative="1">
+      <w:start w:val="1"/>
+      <w:numFmt w:val="bullet"/>
+      <w:lvlText w:val=""/>
+      <w:lvlJc w:val="left"/>
+      <w:pPr>
+        <w:tabs>
+          <w:tab w:val="num" w:pos="6480"/>
+        </w:tabs>
+        <w:ind w:left="6480" w:hanging="360"/>
+      </w:pPr>
+      <w:rPr>
+        <w:rFonts w:ascii="Wingdings" w:hAnsi="Wingdings" w:hint="default"/>
+        <w:sz w:val="20"/>
       </w:rPr>
     </w:lvl>
   </w:abstractNum>
@@ -3465,6 +3971,12 @@
     <w:abstractNumId w:val="0"/>
   </w:num>
   <w:num w:numId="3">
+    <w:abstractNumId w:val="3"/>
+  </w:num>
+  <w:num w:numId="4">
+    <w:abstractNumId w:val="4"/>
+  </w:num>
+  <w:num w:numId="5">
     <w:abstractNumId w:val="2"/>
   </w:num>
 </w:numbering>
@@ -3634,6 +4146,29 @@
       <w:contextualSpacing/>
     </w:pPr>
   </w:style>
+  <w:style w:type="paragraph" w:styleId="Overskrift1">
+    <w:name w:val="heading 1"/>
+    <w:basedOn w:val="Normal"/>
+    <w:next w:val="Normal"/>
+    <w:link w:val="Overskrift1Tegn"/>
+    <w:uiPriority w:val="9"/>
+    <w:qFormat/>
+    <w:rsid w:val="00B7674D"/>
+    <w:pPr>
+      <w:keepNext/>
+      <w:keepLines/>
+      <w:spacing w:before="480" w:after="0"/>
+      <w:outlineLvl w:val="0"/>
+    </w:pPr>
+    <w:rPr>
+      <w:rFonts w:asciiTheme="majorHAnsi" w:eastAsiaTheme="majorEastAsia" w:hAnsiTheme="majorHAnsi" w:cstheme="majorBidi"/>
+      <w:b/>
+      <w:bCs/>
+      <w:color w:val="365F91" w:themeColor="accent1" w:themeShade="BF"/>
+      <w:sz w:val="28"/>
+      <w:szCs w:val="28"/>
+    </w:rPr>
+  </w:style>
   <w:style w:type="character" w:default="1" w:styleId="Standardskrifttypeiafsnit">
     <w:name w:val="Default Paragraph Font"/>
     <w:uiPriority w:val="1"/>
@@ -3707,6 +4242,21 @@
     <w:rPr>
       <w:color w:val="0000FF"/>
       <w:u w:val="single"/>
+    </w:rPr>
+  </w:style>
+  <w:style w:type="character" w:customStyle="1" w:styleId="Overskrift1Tegn">
+    <w:name w:val="Overskrift 1 Tegn"/>
+    <w:basedOn w:val="Standardskrifttypeiafsnit"/>
+    <w:link w:val="Overskrift1"/>
+    <w:uiPriority w:val="9"/>
+    <w:rsid w:val="00B7674D"/>
+    <w:rPr>
+      <w:rFonts w:asciiTheme="majorHAnsi" w:eastAsiaTheme="majorEastAsia" w:hAnsiTheme="majorHAnsi" w:cstheme="majorBidi"/>
+      <w:b/>
+      <w:bCs/>
+      <w:color w:val="365F91" w:themeColor="accent1" w:themeShade="BF"/>
+      <w:sz w:val="28"/>
+      <w:szCs w:val="28"/>
     </w:rPr>
   </w:style>
 </w:styles>

</xml_diff>